<commit_message>
Unity 2021.1.9 Tip8 Bug fixing Future plans updated.
</commit_message>
<xml_diff>
--- a/Development.docx
+++ b/Development.docx
@@ -2129,15 +2129,7 @@
           <w:szCs w:val="24"/>
           <w:lang w:val="en-US"/>
         </w:rPr>
-        <w:t xml:space="preserve">Main icon. Should show the production and should be </w:t>
-      </w:r>
-      <w:proofErr w:type="gramStart"/>
-      <w:r>
-        <w:rPr>
-          <w:szCs w:val="24"/>
-          <w:lang w:val="en-US"/>
-        </w:rPr>
-        <w:t>unique.</w:t>
+        <w:t>Main icon. Should show the production and should be unique.</w:t>
       </w:r>
       <w:r>
         <w:rPr>
@@ -2146,7 +2138,6 @@
         </w:rPr>
         <w:t>+</w:t>
       </w:r>
-      <w:proofErr w:type="gramEnd"/>
     </w:p>
     <w:p>
       <w:pPr>
@@ -2286,15 +2277,7 @@
           <w:szCs w:val="24"/>
           <w:lang w:val="en-US"/>
         </w:rPr>
-        <w:t xml:space="preserve">Arrows should start from resource and finish on </w:t>
-      </w:r>
-      <w:proofErr w:type="gramStart"/>
-      <w:r>
-        <w:rPr>
-          <w:szCs w:val="24"/>
-          <w:lang w:val="en-US"/>
-        </w:rPr>
-        <w:t>production.</w:t>
+        <w:t>Arrows should start from resource and finish on production.</w:t>
       </w:r>
       <w:r>
         <w:rPr>
@@ -2303,7 +2286,6 @@
         </w:rPr>
         <w:t>+</w:t>
       </w:r>
-      <w:proofErr w:type="gramEnd"/>
     </w:p>
     <w:p>
       <w:pPr>
@@ -2323,15 +2305,7 @@
           <w:szCs w:val="24"/>
           <w:lang w:val="en-US"/>
         </w:rPr>
-        <w:t xml:space="preserve">Arrows should have the next </w:t>
-      </w:r>
-      <w:proofErr w:type="gramStart"/>
-      <w:r>
-        <w:rPr>
-          <w:szCs w:val="24"/>
-          <w:lang w:val="en-US"/>
-        </w:rPr>
-        <w:t>colors:</w:t>
+        <w:t>Arrows should have the next colors:</w:t>
       </w:r>
       <w:r>
         <w:rPr>
@@ -2340,7 +2314,6 @@
         </w:rPr>
         <w:t>+</w:t>
       </w:r>
-      <w:proofErr w:type="gramEnd"/>
     </w:p>
     <w:p>
       <w:pPr>
@@ -2360,15 +2333,7 @@
           <w:szCs w:val="24"/>
           <w:lang w:val="en-US"/>
         </w:rPr>
-        <w:t xml:space="preserve">White, if there are no workers on </w:t>
-      </w:r>
-      <w:proofErr w:type="gramStart"/>
-      <w:r>
-        <w:rPr>
-          <w:szCs w:val="24"/>
-          <w:lang w:val="en-US"/>
-        </w:rPr>
-        <w:t>production.</w:t>
+        <w:t>White, if there are no workers on production.</w:t>
       </w:r>
       <w:r>
         <w:rPr>
@@ -2377,7 +2342,6 @@
         </w:rPr>
         <w:t>+</w:t>
       </w:r>
-      <w:proofErr w:type="gramEnd"/>
     </w:p>
     <w:p>
       <w:pPr>
@@ -2397,15 +2361,7 @@
           <w:szCs w:val="24"/>
           <w:lang w:val="en-US"/>
         </w:rPr>
-        <w:t xml:space="preserve">Yellow, if it is a </w:t>
-      </w:r>
-      <w:proofErr w:type="gramStart"/>
-      <w:r>
-        <w:rPr>
-          <w:szCs w:val="24"/>
-          <w:lang w:val="en-US"/>
-        </w:rPr>
-        <w:t>tool.</w:t>
+        <w:t>Yellow, if it is a tool.</w:t>
       </w:r>
       <w:r>
         <w:rPr>
@@ -2414,7 +2370,6 @@
         </w:rPr>
         <w:t>+</w:t>
       </w:r>
-      <w:proofErr w:type="gramEnd"/>
     </w:p>
     <w:p>
       <w:pPr>
@@ -2434,15 +2389,7 @@
           <w:szCs w:val="24"/>
           <w:lang w:val="en-US"/>
         </w:rPr>
-        <w:t xml:space="preserve">Green, if there are some workers on production and enough resources for </w:t>
-      </w:r>
-      <w:proofErr w:type="gramStart"/>
-      <w:r>
-        <w:rPr>
-          <w:szCs w:val="24"/>
-          <w:lang w:val="en-US"/>
-        </w:rPr>
-        <w:t>production.</w:t>
+        <w:t>Green, if there are some workers on production and enough resources for production.</w:t>
       </w:r>
       <w:r>
         <w:rPr>
@@ -2451,7 +2398,6 @@
         </w:rPr>
         <w:t>+</w:t>
       </w:r>
-      <w:proofErr w:type="gramEnd"/>
     </w:p>
     <w:p>
       <w:pPr>
@@ -2471,15 +2417,7 @@
           <w:szCs w:val="24"/>
           <w:lang w:val="en-US"/>
         </w:rPr>
-        <w:t xml:space="preserve">Red, if there are not enough resources for </w:t>
-      </w:r>
-      <w:proofErr w:type="gramStart"/>
-      <w:r>
-        <w:rPr>
-          <w:szCs w:val="24"/>
-          <w:lang w:val="en-US"/>
-        </w:rPr>
-        <w:t>production.</w:t>
+        <w:t>Red, if there are not enough resources for production.</w:t>
       </w:r>
       <w:r>
         <w:rPr>
@@ -2488,7 +2426,6 @@
         </w:rPr>
         <w:t>+</w:t>
       </w:r>
-      <w:proofErr w:type="gramEnd"/>
     </w:p>
     <w:p>
       <w:pPr>
@@ -2550,15 +2487,7 @@
           <w:szCs w:val="24"/>
           <w:lang w:val="en-US"/>
         </w:rPr>
-        <w:t xml:space="preserve"> selected </w:t>
-      </w:r>
-      <w:proofErr w:type="gramStart"/>
-      <w:r>
-        <w:rPr>
-          <w:szCs w:val="24"/>
-          <w:lang w:val="en-US"/>
-        </w:rPr>
-        <w:t>icon.</w:t>
+        <w:t xml:space="preserve"> selected icon.</w:t>
       </w:r>
       <w:r>
         <w:rPr>
@@ -2567,7 +2496,6 @@
         </w:rPr>
         <w:t>+</w:t>
       </w:r>
-      <w:proofErr w:type="gramEnd"/>
     </w:p>
     <w:p>
       <w:pPr>
@@ -2660,15 +2588,7 @@
           <w:szCs w:val="24"/>
           <w:lang w:val="en-US"/>
         </w:rPr>
-        <w:t xml:space="preserve">Small items can increase their storage by small storages like basket or </w:t>
-      </w:r>
-      <w:proofErr w:type="gramStart"/>
-      <w:r>
-        <w:rPr>
-          <w:szCs w:val="24"/>
-          <w:lang w:val="en-US"/>
-        </w:rPr>
-        <w:t>jar.</w:t>
+        <w:t>Small items can increase their storage by small storages like basket or jar.</w:t>
       </w:r>
       <w:r>
         <w:rPr>
@@ -2677,7 +2597,6 @@
         </w:rPr>
         <w:t>+</w:t>
       </w:r>
-      <w:proofErr w:type="gramEnd"/>
     </w:p>
     <w:p>
       <w:pPr>
@@ -2697,15 +2616,7 @@
           <w:szCs w:val="24"/>
           <w:lang w:val="en-US"/>
         </w:rPr>
-        <w:t xml:space="preserve">Big items needed </w:t>
-      </w:r>
-      <w:proofErr w:type="gramStart"/>
-      <w:r>
-        <w:rPr>
-          <w:szCs w:val="24"/>
-          <w:lang w:val="en-US"/>
-        </w:rPr>
-        <w:t>warehouses.</w:t>
+        <w:t>Big items needed warehouses.</w:t>
       </w:r>
       <w:r>
         <w:rPr>
@@ -2714,7 +2625,6 @@
         </w:rPr>
         <w:t>+</w:t>
       </w:r>
-      <w:proofErr w:type="gramEnd"/>
     </w:p>
     <w:p>
       <w:pPr>
@@ -2734,15 +2644,7 @@
           <w:szCs w:val="24"/>
           <w:lang w:val="en-US"/>
         </w:rPr>
-        <w:t xml:space="preserve">Buildings needed </w:t>
-      </w:r>
-      <w:proofErr w:type="gramStart"/>
-      <w:r>
-        <w:rPr>
-          <w:szCs w:val="24"/>
-          <w:lang w:val="en-US"/>
-        </w:rPr>
-        <w:t>territory.</w:t>
+        <w:t>Buildings needed territory.</w:t>
       </w:r>
       <w:r>
         <w:rPr>
@@ -2751,7 +2653,6 @@
         </w:rPr>
         <w:t>+</w:t>
       </w:r>
-      <w:proofErr w:type="gramEnd"/>
     </w:p>
     <w:p>
       <w:pPr>
@@ -2984,15 +2885,7 @@
           <w:szCs w:val="24"/>
           <w:lang w:val="en-US"/>
         </w:rPr>
-        <w:t xml:space="preserve">Once a year population should be </w:t>
-      </w:r>
-      <w:proofErr w:type="gramStart"/>
-      <w:r>
-        <w:rPr>
-          <w:szCs w:val="24"/>
-          <w:lang w:val="en-US"/>
-        </w:rPr>
-        <w:t>increased</w:t>
+        <w:t>Once a year population should be increased</w:t>
       </w:r>
       <w:r>
         <w:rPr>
@@ -3001,7 +2894,6 @@
         </w:rPr>
         <w:t>:+</w:t>
       </w:r>
-      <w:proofErr w:type="gramEnd"/>
     </w:p>
     <w:p>
       <w:pPr>
@@ -3505,14 +3397,7 @@
           <w:szCs w:val="24"/>
           <w:lang w:val="en-US"/>
         </w:rPr>
-        <w:t>f</w:t>
-      </w:r>
-      <w:r>
-        <w:rPr>
-          <w:szCs w:val="24"/>
-          <w:lang w:val="en-US"/>
-        </w:rPr>
-        <w:t xml:space="preserve">arm </w:t>
+        <w:t xml:space="preserve">farm </w:t>
       </w:r>
       <w:r>
         <w:rPr>
@@ -3681,23 +3566,7 @@
           <w:szCs w:val="24"/>
           <w:lang w:val="en-GB"/>
         </w:rPr>
-        <w:t xml:space="preserve">Unverified Trap can be: </w:t>
-      </w:r>
-      <w:proofErr w:type="gramStart"/>
-      <w:r>
-        <w:rPr>
-          <w:szCs w:val="24"/>
-          <w:lang w:val="en-GB"/>
-        </w:rPr>
-        <w:t>empty(</w:t>
-      </w:r>
-      <w:proofErr w:type="gramEnd"/>
-      <w:r>
-        <w:rPr>
-          <w:szCs w:val="24"/>
-          <w:lang w:val="en-GB"/>
-        </w:rPr>
-        <w:t>80%), damaged(5%), with dead animal(14%),  with alive animal(1%). All traps after validation should be placed in the tools.</w:t>
+        <w:t>Unverified Trap can be: empty(80%), damaged(5%), with dead animal(14%),  with alive animal(1%). All traps after validation should be placed in the tools.</w:t>
       </w:r>
     </w:p>
     <w:p>
@@ -3763,7 +3632,7 @@
           <w:szCs w:val="24"/>
           <w:lang w:val="en-US"/>
         </w:rPr>
-        <w:t>Tooltips. Should be shown for any new production type:</w:t>
+        <w:t xml:space="preserve">Tooltips. </w:t>
       </w:r>
     </w:p>
     <w:p>
@@ -3783,7 +3652,168 @@
           <w:szCs w:val="24"/>
           <w:lang w:val="en-US"/>
         </w:rPr>
+        <w:t>Should be shown for any new production type:</w:t>
+      </w:r>
+    </w:p>
+    <w:p>
+      <w:pPr>
+        <w:pStyle w:val="a3"/>
+        <w:numPr>
+          <w:ilvl w:val="2"/>
+          <w:numId w:val="7"/>
+        </w:numPr>
+        <w:rPr>
+          <w:szCs w:val="24"/>
+          <w:lang w:val="en-US"/>
+        </w:rPr>
+      </w:pPr>
+      <w:r>
+        <w:rPr>
+          <w:szCs w:val="24"/>
+          <w:lang w:val="en-US"/>
+        </w:rPr>
         <w:t>Human</w:t>
+      </w:r>
+      <w:r>
+        <w:rPr>
+          <w:szCs w:val="24"/>
+          <w:lang w:val="en-US"/>
+        </w:rPr>
+        <w:t>+</w:t>
+      </w:r>
+    </w:p>
+    <w:p>
+      <w:pPr>
+        <w:pStyle w:val="a3"/>
+        <w:numPr>
+          <w:ilvl w:val="2"/>
+          <w:numId w:val="7"/>
+        </w:numPr>
+        <w:rPr>
+          <w:szCs w:val="24"/>
+          <w:lang w:val="en-US"/>
+        </w:rPr>
+      </w:pPr>
+      <w:r>
+        <w:rPr>
+          <w:szCs w:val="24"/>
+          <w:lang w:val="en-US"/>
+        </w:rPr>
+        <w:t>Resource</w:t>
+      </w:r>
+      <w:r>
+        <w:rPr>
+          <w:szCs w:val="24"/>
+          <w:lang w:val="en-US"/>
+        </w:rPr>
+        <w:t xml:space="preserve"> </w:t>
+      </w:r>
+    </w:p>
+    <w:p>
+      <w:pPr>
+        <w:pStyle w:val="a3"/>
+        <w:numPr>
+          <w:ilvl w:val="2"/>
+          <w:numId w:val="7"/>
+        </w:numPr>
+        <w:rPr>
+          <w:szCs w:val="24"/>
+          <w:lang w:val="en-US"/>
+        </w:rPr>
+      </w:pPr>
+      <w:r>
+        <w:rPr>
+          <w:szCs w:val="24"/>
+          <w:lang w:val="en-US"/>
+        </w:rPr>
+        <w:t>Production</w:t>
+      </w:r>
+      <w:r>
+        <w:rPr>
+          <w:szCs w:val="24"/>
+          <w:lang w:val="en-US"/>
+        </w:rPr>
+        <w:t xml:space="preserve"> +</w:t>
+      </w:r>
+    </w:p>
+    <w:p>
+      <w:pPr>
+        <w:pStyle w:val="a3"/>
+        <w:numPr>
+          <w:ilvl w:val="2"/>
+          <w:numId w:val="7"/>
+        </w:numPr>
+        <w:rPr>
+          <w:szCs w:val="24"/>
+          <w:lang w:val="en-US"/>
+        </w:rPr>
+      </w:pPr>
+      <w:r>
+        <w:rPr>
+          <w:szCs w:val="24"/>
+          <w:lang w:val="en-US"/>
+        </w:rPr>
+        <w:t>Farming</w:t>
+      </w:r>
+    </w:p>
+    <w:p>
+      <w:pPr>
+        <w:pStyle w:val="a3"/>
+        <w:numPr>
+          <w:ilvl w:val="2"/>
+          <w:numId w:val="7"/>
+        </w:numPr>
+        <w:rPr>
+          <w:szCs w:val="24"/>
+          <w:lang w:val="en-US"/>
+        </w:rPr>
+      </w:pPr>
+      <w:r>
+        <w:rPr>
+          <w:szCs w:val="24"/>
+          <w:lang w:val="en-US"/>
+        </w:rPr>
+        <w:t>Hunting</w:t>
+      </w:r>
+    </w:p>
+    <w:p>
+      <w:pPr>
+        <w:pStyle w:val="a3"/>
+        <w:numPr>
+          <w:ilvl w:val="2"/>
+          <w:numId w:val="7"/>
+        </w:numPr>
+        <w:rPr>
+          <w:szCs w:val="24"/>
+          <w:lang w:val="en-US"/>
+        </w:rPr>
+      </w:pPr>
+      <w:r>
+        <w:rPr>
+          <w:szCs w:val="24"/>
+          <w:lang w:val="en-US"/>
+        </w:rPr>
+        <w:t>Traps</w:t>
+      </w:r>
+    </w:p>
+    <w:p>
+      <w:pPr>
+        <w:pStyle w:val="a3"/>
+        <w:numPr>
+          <w:ilvl w:val="2"/>
+          <w:numId w:val="7"/>
+        </w:numPr>
+        <w:rPr>
+          <w:szCs w:val="24"/>
+          <w:lang w:val="en-US"/>
+        </w:rPr>
+      </w:pPr>
+      <w:r>
+        <w:rPr>
+          <w:szCs w:val="24"/>
+          <w:lang w:val="en-US"/>
+        </w:rPr>
+        <w:t>Animals</w:t>
       </w:r>
     </w:p>
     <w:p>
@@ -3803,7 +3833,7 @@
           <w:szCs w:val="24"/>
           <w:lang w:val="en-US"/>
         </w:rPr>
-        <w:t>Resource</w:t>
+        <w:t>Can be disabled +</w:t>
       </w:r>
     </w:p>
     <w:p>
@@ -3823,7 +3853,7 @@
           <w:szCs w:val="24"/>
           <w:lang w:val="en-US"/>
         </w:rPr>
-        <w:t>Production</w:t>
+        <w:t>Saving/loading settings +</w:t>
       </w:r>
     </w:p>
     <w:p>
@@ -3843,7 +3873,28 @@
           <w:szCs w:val="24"/>
           <w:lang w:val="en-US"/>
         </w:rPr>
-        <w:t>Farming</w:t>
+        <w:t>Outline +</w:t>
+      </w:r>
+    </w:p>
+    <w:p>
+      <w:pPr>
+        <w:pStyle w:val="a3"/>
+        <w:numPr>
+          <w:ilvl w:val="0"/>
+          <w:numId w:val="7"/>
+        </w:numPr>
+        <w:ind w:left="1276" w:hanging="425"/>
+        <w:rPr>
+          <w:szCs w:val="24"/>
+          <w:lang w:val="en-US"/>
+        </w:rPr>
+      </w:pPr>
+      <w:r>
+        <w:rPr>
+          <w:szCs w:val="24"/>
+          <w:lang w:val="en-US"/>
+        </w:rPr>
+        <w:t xml:space="preserve"> Color legend</w:t>
       </w:r>
     </w:p>
     <w:p>
@@ -3863,7 +3914,7 @@
           <w:szCs w:val="24"/>
           <w:lang w:val="en-US"/>
         </w:rPr>
-        <w:t>Hunting</w:t>
+        <w:t>Color legend for each arrow type.</w:t>
       </w:r>
     </w:p>
     <w:p>
@@ -3883,7 +3934,58 @@
           <w:szCs w:val="24"/>
           <w:lang w:val="en-US"/>
         </w:rPr>
-        <w:t>Traps</w:t>
+        <w:t>Hide/Unhide panel.</w:t>
+      </w:r>
+    </w:p>
+    <w:p>
+      <w:pPr>
+        <w:pStyle w:val="a3"/>
+        <w:numPr>
+          <w:ilvl w:val="2"/>
+          <w:numId w:val="7"/>
+        </w:numPr>
+        <w:rPr>
+          <w:szCs w:val="24"/>
+          <w:lang w:val="en-US"/>
+        </w:rPr>
+      </w:pPr>
+      <w:r>
+        <w:rPr>
+          <w:szCs w:val="24"/>
+          <w:lang w:val="en-US"/>
+        </w:rPr>
+        <w:t>Save/load conditions</w:t>
+      </w:r>
+    </w:p>
+    <w:p>
+      <w:pPr>
+        <w:pStyle w:val="a3"/>
+        <w:ind w:left="2989" w:firstLine="0"/>
+        <w:rPr>
+          <w:szCs w:val="24"/>
+          <w:lang w:val="en-US"/>
+        </w:rPr>
+      </w:pPr>
+    </w:p>
+    <w:p>
+      <w:pPr>
+        <w:pStyle w:val="a3"/>
+        <w:numPr>
+          <w:ilvl w:val="0"/>
+          <w:numId w:val="7"/>
+        </w:numPr>
+        <w:ind w:left="1276" w:hanging="425"/>
+        <w:rPr>
+          <w:szCs w:val="24"/>
+          <w:lang w:val="en-US"/>
+        </w:rPr>
+      </w:pPr>
+      <w:r>
+        <w:rPr>
+          <w:szCs w:val="24"/>
+          <w:lang w:val="en-US"/>
+        </w:rPr>
+        <w:t>Extended view</w:t>
       </w:r>
     </w:p>
     <w:p>
@@ -3903,7 +4005,87 @@
           <w:szCs w:val="24"/>
           <w:lang w:val="en-US"/>
         </w:rPr>
-        <w:t>Animals</w:t>
+        <w:t>Should be shown for each production, except resources.</w:t>
+      </w:r>
+    </w:p>
+    <w:p>
+      <w:pPr>
+        <w:pStyle w:val="a3"/>
+        <w:numPr>
+          <w:ilvl w:val="1"/>
+          <w:numId w:val="7"/>
+        </w:numPr>
+        <w:rPr>
+          <w:szCs w:val="24"/>
+          <w:lang w:val="en-US"/>
+        </w:rPr>
+      </w:pPr>
+      <w:r>
+        <w:rPr>
+          <w:szCs w:val="24"/>
+          <w:lang w:val="en-US"/>
+        </w:rPr>
+        <w:t>Tools should be shown as icons.</w:t>
+      </w:r>
+    </w:p>
+    <w:p>
+      <w:pPr>
+        <w:pStyle w:val="a3"/>
+        <w:numPr>
+          <w:ilvl w:val="2"/>
+          <w:numId w:val="7"/>
+        </w:numPr>
+        <w:rPr>
+          <w:szCs w:val="24"/>
+          <w:lang w:val="en-US"/>
+        </w:rPr>
+      </w:pPr>
+      <w:r>
+        <w:rPr>
+          <w:szCs w:val="24"/>
+          <w:lang w:val="en-US"/>
+        </w:rPr>
+        <w:t>Tooltips for icons</w:t>
+      </w:r>
+    </w:p>
+    <w:p>
+      <w:pPr>
+        <w:pStyle w:val="a3"/>
+        <w:numPr>
+          <w:ilvl w:val="2"/>
+          <w:numId w:val="7"/>
+        </w:numPr>
+        <w:rPr>
+          <w:szCs w:val="24"/>
+          <w:lang w:val="en-US"/>
+        </w:rPr>
+      </w:pPr>
+      <w:r>
+        <w:rPr>
+          <w:szCs w:val="24"/>
+          <w:lang w:val="en-US"/>
+        </w:rPr>
+        <w:t>Number of used tools</w:t>
+      </w:r>
+    </w:p>
+    <w:p>
+      <w:pPr>
+        <w:pStyle w:val="a3"/>
+        <w:numPr>
+          <w:ilvl w:val="1"/>
+          <w:numId w:val="7"/>
+        </w:numPr>
+        <w:rPr>
+          <w:szCs w:val="24"/>
+          <w:lang w:val="en-US"/>
+        </w:rPr>
+      </w:pPr>
+      <w:r>
+        <w:rPr>
+          <w:szCs w:val="24"/>
+          <w:lang w:val="en-US"/>
+        </w:rPr>
+        <w:t>Clear recipe of each production type</w:t>
       </w:r>
     </w:p>
     <w:p>
@@ -4125,6 +4307,7 @@
           <w:szCs w:val="24"/>
           <w:lang w:val="en-US"/>
         </w:rPr>
+        <w:lastRenderedPageBreak/>
         <w:t xml:space="preserve">Save button: save </w:t>
       </w:r>
       <w:r>
@@ -4326,7 +4509,6 @@
         <w:rPr>
           <w:lang w:val="en-US"/>
         </w:rPr>
-        <w:lastRenderedPageBreak/>
         <w:t>Project Design and Implementation.</w:t>
       </w:r>
       <w:bookmarkEnd w:id="9"/>
@@ -4503,6 +4685,7 @@
           <w:noProof/>
           <w:lang w:val="en-US"/>
         </w:rPr>
+        <w:lastRenderedPageBreak/>
         <w:drawing>
           <wp:inline distT="0" distB="0" distL="0" distR="0" wp14:anchorId="0354AB49" wp14:editId="623BC936">
             <wp:extent cx="5836920" cy="2209165"/>
@@ -4613,7 +4796,6 @@
         <w:rPr>
           <w:lang w:val="en-US"/>
         </w:rPr>
-        <w:lastRenderedPageBreak/>
         <w:t xml:space="preserve">The game uses the maximum abstract layer and there everything is icons. </w:t>
       </w:r>
     </w:p>
@@ -4703,21 +4885,7 @@
         <w:rPr>
           <w:lang w:val="en-US"/>
         </w:rPr>
-        <w:t xml:space="preserve">The next three numbers also </w:t>
-      </w:r>
-      <w:proofErr w:type="gramStart"/>
-      <w:r>
-        <w:rPr>
-          <w:lang w:val="en-US"/>
-        </w:rPr>
-        <w:t>is</w:t>
-      </w:r>
-      <w:proofErr w:type="gramEnd"/>
-      <w:r>
-        <w:rPr>
-          <w:lang w:val="en-US"/>
-        </w:rPr>
-        <w:t xml:space="preserve"> scales and means: “current count”, “productivity” – how many items was produced minus how many items was consumed. The last one used only for tools/buildings and means how many broken items here.</w:t>
+        <w:t>The next three numbers also is scales and means: “current count”, “productivity” – how many items was produced minus how many items was consumed. The last one used only for tools/buildings and means how many broken items here.</w:t>
       </w:r>
     </w:p>
     <w:p>
@@ -4795,6 +4963,7 @@
         <w:rPr>
           <w:lang w:val="en-US"/>
         </w:rPr>
+        <w:lastRenderedPageBreak/>
         <w:t>5</w:t>
       </w:r>
       <w:r>
@@ -4999,21 +5168,7 @@
         <w:rPr>
           <w:lang w:val="en-US"/>
         </w:rPr>
-        <w:t xml:space="preserve">These classes used only for getting data from Excel and does not has any methods. Also, they cannot be changed because they </w:t>
-      </w:r>
-      <w:proofErr w:type="gramStart"/>
-      <w:r>
-        <w:rPr>
-          <w:lang w:val="en-US"/>
-        </w:rPr>
-        <w:t>was</w:t>
-      </w:r>
-      <w:proofErr w:type="gramEnd"/>
-      <w:r>
-        <w:rPr>
-          <w:lang w:val="en-US"/>
-        </w:rPr>
-        <w:t xml:space="preserve"> auto generated from xml schema file.</w:t>
+        <w:t>These classes used only for getting data from Excel and does not has any methods. Also, they cannot be changed because they was auto generated from xml schema file.</w:t>
       </w:r>
     </w:p>
     <w:p>
@@ -5028,6 +5183,7 @@
         <w:rPr>
           <w:noProof/>
         </w:rPr>
+        <w:lastRenderedPageBreak/>
         <w:drawing>
           <wp:inline distT="0" distB="0" distL="0" distR="0" wp14:anchorId="4528EC5C" wp14:editId="4E006ACD">
             <wp:extent cx="4095750" cy="5029200"/>
@@ -5101,21 +5257,7 @@
         <w:rPr>
           <w:lang w:val="en-US"/>
         </w:rPr>
-        <w:t xml:space="preserve">These classes </w:t>
-      </w:r>
-      <w:proofErr w:type="gramStart"/>
-      <w:r>
-        <w:rPr>
-          <w:lang w:val="en-US"/>
-        </w:rPr>
-        <w:t>has</w:t>
-      </w:r>
-      <w:proofErr w:type="gramEnd"/>
-      <w:r>
-        <w:rPr>
-          <w:lang w:val="en-US"/>
-        </w:rPr>
-        <w:t xml:space="preserve"> the next structure: all classes has realized</w:t>
+        <w:t>These classes has the next structure: all classes has realized</w:t>
       </w:r>
       <w:r>
         <w:rPr>
@@ -5139,164 +5281,150 @@
         <w:rPr>
           <w:lang w:val="en-US"/>
         </w:rPr>
-        <w:t xml:space="preserve">hildren classes calls parents method “Parse”. So, only the current class knows how to parse themselves. </w:t>
-      </w:r>
-      <w:r>
-        <w:rPr>
-          <w:lang w:val="en-US"/>
+        <w:t xml:space="preserve">hildren classes calls parents method “Parse”. So, only the current class knows how to parse themselves. The full call list for Building looks: </w:t>
+      </w:r>
+      <w:proofErr w:type="spellStart"/>
+      <w:r>
+        <w:rPr>
+          <w:lang w:val="en-US"/>
+        </w:rPr>
+        <w:t>Building.Load</w:t>
+      </w:r>
+      <w:proofErr w:type="spellEnd"/>
+      <w:r>
+        <w:rPr>
+          <w:lang w:val="en-US"/>
+        </w:rPr>
+        <w:t xml:space="preserve">(string filename) -&gt; </w:t>
+      </w:r>
+      <w:proofErr w:type="spellStart"/>
+      <w:r>
+        <w:rPr>
+          <w:lang w:val="en-US"/>
+        </w:rPr>
+        <w:t>Building.Parse</w:t>
+      </w:r>
+      <w:proofErr w:type="spellEnd"/>
+      <w:r>
+        <w:rPr>
+          <w:lang w:val="en-US"/>
+        </w:rPr>
+        <w:t>(Excel obj) -&gt;</w:t>
+      </w:r>
+      <w:proofErr w:type="spellStart"/>
+      <w:r>
+        <w:rPr>
+          <w:lang w:val="en-US"/>
+        </w:rPr>
+        <w:t>Item.Parse</w:t>
+      </w:r>
+      <w:proofErr w:type="spellEnd"/>
+      <w:r>
+        <w:rPr>
+          <w:lang w:val="en-US"/>
+        </w:rPr>
+        <w:t xml:space="preserve">(Excel obj) -&gt; </w:t>
+      </w:r>
+      <w:proofErr w:type="spellStart"/>
+      <w:r>
+        <w:rPr>
+          <w:lang w:val="en-US"/>
+        </w:rPr>
+        <w:t>Material.Parse</w:t>
+      </w:r>
+      <w:proofErr w:type="spellEnd"/>
+      <w:r>
+        <w:rPr>
+          <w:lang w:val="en-US"/>
+        </w:rPr>
+        <w:t xml:space="preserve">(Excel obj) -&gt; </w:t>
+      </w:r>
+      <w:proofErr w:type="spellStart"/>
+      <w:r>
+        <w:rPr>
+          <w:lang w:val="en-US"/>
+        </w:rPr>
+        <w:t>AbstractItem.Parse</w:t>
+      </w:r>
+      <w:proofErr w:type="spellEnd"/>
+      <w:r>
+        <w:rPr>
+          <w:lang w:val="en-US"/>
+        </w:rPr>
+        <w:t xml:space="preserve">(Excel obj) -&gt; </w:t>
+      </w:r>
+      <w:proofErr w:type="spellStart"/>
+      <w:r>
+        <w:rPr>
+          <w:lang w:val="en-US"/>
+        </w:rPr>
+        <w:t>AbstractObject.Parse</w:t>
+      </w:r>
+      <w:proofErr w:type="spellEnd"/>
+      <w:r>
+        <w:rPr>
+          <w:lang w:val="en-US"/>
+        </w:rPr>
+        <w:t xml:space="preserve">(Excel obj). </w:t>
+      </w:r>
+    </w:p>
+    <w:p>
+      <w:pPr>
+        <w:pStyle w:val="a3"/>
+        <w:ind w:left="1154" w:firstLine="0"/>
+        <w:rPr>
+          <w:lang w:val="en-US"/>
+        </w:rPr>
+      </w:pPr>
+      <w:r>
+        <w:rPr>
+          <w:lang w:val="en-US"/>
+        </w:rPr>
+        <w:t>The same thing happens with Copy(</w:t>
+      </w:r>
+      <w:proofErr w:type="spellStart"/>
+      <w:r>
+        <w:rPr>
+          <w:lang w:val="en-US"/>
+        </w:rPr>
+        <w:t>AbstractIbject</w:t>
+      </w:r>
+      <w:proofErr w:type="spellEnd"/>
+      <w:r>
+        <w:rPr>
+          <w:lang w:val="en-US"/>
+        </w:rPr>
+        <w:t xml:space="preserve"> obj)</w:t>
+      </w:r>
+      <w:r>
+        <w:rPr>
+          <w:lang w:val="en-US"/>
+        </w:rPr>
+        <w:t xml:space="preserve"> but it was realized throw virtual method Copy.</w:t>
+      </w:r>
+    </w:p>
+    <w:p>
+      <w:pPr>
+        <w:pStyle w:val="a3"/>
+        <w:ind w:left="1154" w:firstLine="0"/>
+        <w:rPr>
+          <w:lang w:val="en-US"/>
+        </w:rPr>
+      </w:pPr>
+    </w:p>
+    <w:p>
+      <w:pPr>
+        <w:pStyle w:val="a3"/>
+        <w:ind w:left="1154" w:firstLine="0"/>
+        <w:rPr>
+          <w:lang w:val="en-US"/>
+        </w:rPr>
+      </w:pPr>
+      <w:r>
+        <w:rPr>
+          <w:noProof/>
         </w:rPr>
         <w:lastRenderedPageBreak/>
-        <w:t xml:space="preserve">The full call list for Building looks: </w:t>
-      </w:r>
-      <w:proofErr w:type="spellStart"/>
-      <w:r>
-        <w:rPr>
-          <w:lang w:val="en-US"/>
-        </w:rPr>
-        <w:t>Building.Load</w:t>
-      </w:r>
-      <w:proofErr w:type="spellEnd"/>
-      <w:r>
-        <w:rPr>
-          <w:lang w:val="en-US"/>
-        </w:rPr>
-        <w:t xml:space="preserve">(string filename) -&gt; </w:t>
-      </w:r>
-      <w:proofErr w:type="spellStart"/>
-      <w:r>
-        <w:rPr>
-          <w:lang w:val="en-US"/>
-        </w:rPr>
-        <w:t>Building.Parse</w:t>
-      </w:r>
-      <w:proofErr w:type="spellEnd"/>
-      <w:r>
-        <w:rPr>
-          <w:lang w:val="en-US"/>
-        </w:rPr>
-        <w:t>(Excel obj) -&gt;</w:t>
-      </w:r>
-      <w:proofErr w:type="spellStart"/>
-      <w:r>
-        <w:rPr>
-          <w:lang w:val="en-US"/>
-        </w:rPr>
-        <w:t>Item.Parse</w:t>
-      </w:r>
-      <w:proofErr w:type="spellEnd"/>
-      <w:r>
-        <w:rPr>
-          <w:lang w:val="en-US"/>
-        </w:rPr>
-        <w:t xml:space="preserve">(Excel obj) -&gt; </w:t>
-      </w:r>
-      <w:proofErr w:type="spellStart"/>
-      <w:r>
-        <w:rPr>
-          <w:lang w:val="en-US"/>
-        </w:rPr>
-        <w:t>Material.Parse</w:t>
-      </w:r>
-      <w:proofErr w:type="spellEnd"/>
-      <w:r>
-        <w:rPr>
-          <w:lang w:val="en-US"/>
-        </w:rPr>
-        <w:t xml:space="preserve">(Excel obj) -&gt; </w:t>
-      </w:r>
-      <w:proofErr w:type="spellStart"/>
-      <w:r>
-        <w:rPr>
-          <w:lang w:val="en-US"/>
-        </w:rPr>
-        <w:t>AbstractItem.Parse</w:t>
-      </w:r>
-      <w:proofErr w:type="spellEnd"/>
-      <w:r>
-        <w:rPr>
-          <w:lang w:val="en-US"/>
-        </w:rPr>
-        <w:t xml:space="preserve">(Excel obj) -&gt; </w:t>
-      </w:r>
-      <w:proofErr w:type="spellStart"/>
-      <w:r>
-        <w:rPr>
-          <w:lang w:val="en-US"/>
-        </w:rPr>
-        <w:t>AbstractObject.Parse</w:t>
-      </w:r>
-      <w:proofErr w:type="spellEnd"/>
-      <w:r>
-        <w:rPr>
-          <w:lang w:val="en-US"/>
-        </w:rPr>
-        <w:t xml:space="preserve">(Excel obj). </w:t>
-      </w:r>
-    </w:p>
-    <w:p>
-      <w:pPr>
-        <w:pStyle w:val="a3"/>
-        <w:ind w:left="1154" w:firstLine="0"/>
-        <w:rPr>
-          <w:lang w:val="en-US"/>
-        </w:rPr>
-      </w:pPr>
-      <w:r>
-        <w:rPr>
-          <w:lang w:val="en-US"/>
-        </w:rPr>
-        <w:t xml:space="preserve">The same thing happens with </w:t>
-      </w:r>
-      <w:proofErr w:type="gramStart"/>
-      <w:r>
-        <w:rPr>
-          <w:lang w:val="en-US"/>
-        </w:rPr>
-        <w:t>Copy(</w:t>
-      </w:r>
-      <w:proofErr w:type="spellStart"/>
-      <w:proofErr w:type="gramEnd"/>
-      <w:r>
-        <w:rPr>
-          <w:lang w:val="en-US"/>
-        </w:rPr>
-        <w:t>AbstractIbject</w:t>
-      </w:r>
-      <w:proofErr w:type="spellEnd"/>
-      <w:r>
-        <w:rPr>
-          <w:lang w:val="en-US"/>
-        </w:rPr>
-        <w:t xml:space="preserve"> obj)</w:t>
-      </w:r>
-      <w:r>
-        <w:rPr>
-          <w:lang w:val="en-US"/>
-        </w:rPr>
-        <w:t xml:space="preserve"> but it was realized throw virtual method Copy.</w:t>
-      </w:r>
-    </w:p>
-    <w:p>
-      <w:pPr>
-        <w:pStyle w:val="a3"/>
-        <w:ind w:left="1154" w:firstLine="0"/>
-        <w:rPr>
-          <w:lang w:val="en-US"/>
-        </w:rPr>
-      </w:pPr>
-    </w:p>
-    <w:p>
-      <w:pPr>
-        <w:pStyle w:val="a3"/>
-        <w:ind w:left="1154" w:firstLine="0"/>
-        <w:rPr>
-          <w:lang w:val="en-US"/>
-        </w:rPr>
-      </w:pPr>
-      <w:r>
-        <w:rPr>
-          <w:noProof/>
-        </w:rPr>
         <w:drawing>
           <wp:inline distT="0" distB="0" distL="0" distR="0" wp14:anchorId="010E0B1A" wp14:editId="12CC82A5">
             <wp:extent cx="4143375" cy="5076825"/>
@@ -5395,35 +5523,7 @@
         <w:rPr>
           <w:lang w:val="en-US"/>
         </w:rPr>
-        <w:t xml:space="preserve"> shows only on while answer does not </w:t>
-      </w:r>
-      <w:proofErr w:type="gramStart"/>
-      <w:r>
-        <w:rPr>
-          <w:lang w:val="en-US"/>
-        </w:rPr>
-        <w:t>received</w:t>
-      </w:r>
-      <w:proofErr w:type="gramEnd"/>
-      <w:r>
-        <w:rPr>
-          <w:lang w:val="en-US"/>
-        </w:rPr>
-        <w:t xml:space="preserve">.  Settings holds Localization </w:t>
-      </w:r>
-      <w:proofErr w:type="gramStart"/>
-      <w:r>
-        <w:rPr>
-          <w:lang w:val="en-US"/>
-        </w:rPr>
-        <w:t>object(</w:t>
-      </w:r>
-      <w:proofErr w:type="gramEnd"/>
-      <w:r>
-        <w:rPr>
-          <w:lang w:val="en-US"/>
-        </w:rPr>
-        <w:t>only one on the game), which contain all localized text data and Save menu(also played Load role) can save/load all game data and implement it.</w:t>
+        <w:t xml:space="preserve"> shows only on while answer does not received.  Settings holds Localization object(only one on the game), which contain all localized text data and Save menu(also played Load role) can save/load all game data and implement it.</w:t>
       </w:r>
     </w:p>
     <w:p>

</xml_diff>

<commit_message>
+double strings for an icon name if it i s longer then required + Code cleanUp + creating learning tips was moved from Science to AbstractObject.
</commit_message>
<xml_diff>
--- a/Development.docx
+++ b/Development.docx
@@ -1890,13 +1890,8 @@
         </w:rPr>
         <w:t>G</w:t>
       </w:r>
-      <w:proofErr w:type="spellStart"/>
-      <w:r>
-        <w:t>ame</w:t>
-      </w:r>
-      <w:proofErr w:type="spellEnd"/>
-      <w:r>
-        <w:t xml:space="preserve"> requirement could be divided into: development requirements, game designer requirements, 2d artist requirements</w:t>
+      <w:r>
+        <w:t>ame requirement could be divided into: development requirements, game designer requirements, 2d artist requirements</w:t>
       </w:r>
       <w:r>
         <w:rPr>
@@ -2062,6 +2057,27 @@
     <w:p>
       <w:pPr>
         <w:pStyle w:val="a3"/>
+        <w:numPr>
+          <w:ilvl w:val="1"/>
+          <w:numId w:val="7"/>
+        </w:numPr>
+        <w:ind w:hanging="1211"/>
+        <w:rPr>
+          <w:szCs w:val="24"/>
+          <w:lang w:val="en-US"/>
+        </w:rPr>
+      </w:pPr>
+      <w:r>
+        <w:rPr>
+          <w:szCs w:val="24"/>
+          <w:lang w:val="en-US"/>
+        </w:rPr>
+        <w:t>Cutting trees increasing the territory, new tree rising cutting the territory.</w:t>
+      </w:r>
+    </w:p>
+    <w:p>
+      <w:pPr>
+        <w:pStyle w:val="a3"/>
         <w:ind w:left="2204" w:firstLine="0"/>
         <w:rPr>
           <w:szCs w:val="24"/>
@@ -2157,6 +2173,7 @@
           <w:szCs w:val="24"/>
           <w:lang w:val="en-US"/>
         </w:rPr>
+        <w:lastRenderedPageBreak/>
         <w:t xml:space="preserve"> Buttons plus/minus for add/delete workers into/from production</w:t>
       </w:r>
       <w:r>
@@ -2185,7 +2202,6 @@
           <w:szCs w:val="24"/>
           <w:lang w:val="en-US"/>
         </w:rPr>
-        <w:lastRenderedPageBreak/>
         <w:t>Third button should have the following functionality: upgrade storage space for production/repairing. Learn science subject then it consumes enough resources for it.</w:t>
       </w:r>
       <w:r>
@@ -2672,7 +2688,21 @@
           <w:szCs w:val="24"/>
           <w:lang w:val="en-US"/>
         </w:rPr>
-        <w:t xml:space="preserve">Territory should be </w:t>
+        <w:t>Territory should</w:t>
+      </w:r>
+      <w:r>
+        <w:rPr>
+          <w:szCs w:val="24"/>
+          <w:lang w:val="en-US"/>
+        </w:rPr>
+        <w:t xml:space="preserve"> not</w:t>
+      </w:r>
+      <w:r>
+        <w:rPr>
+          <w:szCs w:val="24"/>
+          <w:lang w:val="en-US"/>
+        </w:rPr>
+        <w:t xml:space="preserve"> be </w:t>
       </w:r>
       <w:r>
         <w:rPr>
@@ -2829,14 +2859,49 @@
           <w:szCs w:val="24"/>
           <w:lang w:val="en-US"/>
         </w:rPr>
-        <w:t>If all happiness is more than 75%, a new worker could come.</w:t>
-      </w:r>
-      <w:r>
-        <w:rPr>
-          <w:szCs w:val="24"/>
-          <w:lang w:val="en-US"/>
-        </w:rPr>
-        <w:t xml:space="preserve"> +</w:t>
+        <w:t>If all happiness is more than 75%, a new worker come</w:t>
+      </w:r>
+      <w:r>
+        <w:rPr>
+          <w:szCs w:val="24"/>
+          <w:lang w:val="en-US"/>
+        </w:rPr>
+        <w:t xml:space="preserve"> </w:t>
+      </w:r>
+      <w:r>
+        <w:rPr>
+          <w:szCs w:val="24"/>
+          <w:lang w:val="en-US"/>
+        </w:rPr>
+        <w:t>at the end of the ye</w:t>
+      </w:r>
+      <w:r>
+        <w:rPr>
+          <w:szCs w:val="24"/>
+          <w:lang w:val="en-US"/>
+        </w:rPr>
+        <w:t>a</w:t>
+      </w:r>
+      <w:r>
+        <w:rPr>
+          <w:szCs w:val="24"/>
+          <w:lang w:val="en-US"/>
+        </w:rPr>
+        <w:t>r</w:t>
+      </w:r>
+      <w:r>
+        <w:rPr>
+          <w:szCs w:val="24"/>
+          <w:lang w:val="en-US"/>
+        </w:rPr>
+        <w:t>.</w:t>
+      </w:r>
+      <w:r>
+        <w:rPr>
+          <w:szCs w:val="24"/>
+          <w:lang w:val="en-US"/>
+        </w:rPr>
+        <w:t xml:space="preserve"> </w:t>
       </w:r>
     </w:p>
     <w:p>
@@ -2864,7 +2929,7 @@
           <w:szCs w:val="24"/>
           <w:lang w:val="en-US"/>
         </w:rPr>
-        <w:t xml:space="preserve"> +</w:t>
+        <w:t xml:space="preserve"> </w:t>
       </w:r>
     </w:p>
     <w:p>
@@ -2912,6 +2977,7 @@
           <w:szCs w:val="24"/>
           <w:lang w:val="en-US"/>
         </w:rPr>
+        <w:lastRenderedPageBreak/>
         <w:t xml:space="preserve"> on 10%</w:t>
       </w:r>
       <w:r>
@@ -3260,7 +3326,21 @@
           <w:szCs w:val="24"/>
           <w:lang w:val="en-US"/>
         </w:rPr>
-        <w:t>After repairing, they should be returned on production.</w:t>
+        <w:t xml:space="preserve">After repairing, they should be returned </w:t>
+      </w:r>
+      <w:r>
+        <w:rPr>
+          <w:szCs w:val="24"/>
+          <w:lang w:val="en-US"/>
+        </w:rPr>
+        <w:t>in the stock</w:t>
+      </w:r>
+      <w:r>
+        <w:rPr>
+          <w:szCs w:val="24"/>
+          <w:lang w:val="en-US"/>
+        </w:rPr>
+        <w:t>.</w:t>
       </w:r>
       <w:r>
         <w:rPr>
@@ -3566,6 +3646,7 @@
           <w:szCs w:val="24"/>
           <w:lang w:val="en-GB"/>
         </w:rPr>
+        <w:lastRenderedPageBreak/>
         <w:t>Unverified Trap can be: empty(80%), damaged(5%), with dead animal(14%),  with alive animal(1%). All traps after validation should be placed in the tools.</w:t>
       </w:r>
     </w:p>
@@ -3597,7 +3678,6 @@
           <w:szCs w:val="24"/>
           <w:lang w:val="en-US"/>
         </w:rPr>
-        <w:lastRenderedPageBreak/>
         <w:t>Domestic animals</w:t>
       </w:r>
     </w:p>
@@ -3916,6 +3996,13 @@
         </w:rPr>
         <w:t>Color legend for each arrow type.</w:t>
       </w:r>
+      <w:r>
+        <w:rPr>
+          <w:szCs w:val="24"/>
+          <w:lang w:val="en-US"/>
+        </w:rPr>
+        <w:t>+</w:t>
+      </w:r>
     </w:p>
     <w:p>
       <w:pPr>
@@ -3936,6 +4023,13 @@
         </w:rPr>
         <w:t>Hide/Unhide panel.</w:t>
       </w:r>
+      <w:r>
+        <w:rPr>
+          <w:szCs w:val="24"/>
+          <w:lang w:val="en-US"/>
+        </w:rPr>
+        <w:t xml:space="preserve"> +</w:t>
+      </w:r>
     </w:p>
     <w:p>
       <w:pPr>
@@ -4213,6 +4307,7 @@
           <w:szCs w:val="24"/>
           <w:lang w:val="en-US"/>
         </w:rPr>
+        <w:lastRenderedPageBreak/>
         <w:t>New people arrive.</w:t>
       </w:r>
     </w:p>
@@ -4307,7 +4402,6 @@
           <w:szCs w:val="24"/>
           <w:lang w:val="en-US"/>
         </w:rPr>
-        <w:lastRenderedPageBreak/>
         <w:t xml:space="preserve">Save button: save </w:t>
       </w:r>
       <w:r>
@@ -4843,19 +4937,11 @@
           <w:lang w:val="en-US"/>
         </w:rPr>
       </w:pPr>
-      <w:proofErr w:type="spellStart"/>
-      <w:r>
-        <w:rPr>
-          <w:lang w:val="en-US"/>
-        </w:rPr>
-        <w:t>Workers_count</w:t>
-      </w:r>
-      <w:proofErr w:type="spellEnd"/>
-      <w:r>
-        <w:rPr>
-          <w:lang w:val="en-US"/>
-        </w:rPr>
-        <w:t xml:space="preserve"> means how many workers has on the current production.</w:t>
+      <w:r>
+        <w:rPr>
+          <w:lang w:val="en-US"/>
+        </w:rPr>
+        <w:t>Workers_count means how many workers has on the current production.</w:t>
       </w:r>
     </w:p>
     <w:p>
@@ -5281,91 +5367,7 @@
         <w:rPr>
           <w:lang w:val="en-US"/>
         </w:rPr>
-        <w:t xml:space="preserve">hildren classes calls parents method “Parse”. So, only the current class knows how to parse themselves. The full call list for Building looks: </w:t>
-      </w:r>
-      <w:proofErr w:type="spellStart"/>
-      <w:r>
-        <w:rPr>
-          <w:lang w:val="en-US"/>
-        </w:rPr>
-        <w:t>Building.Load</w:t>
-      </w:r>
-      <w:proofErr w:type="spellEnd"/>
-      <w:r>
-        <w:rPr>
-          <w:lang w:val="en-US"/>
-        </w:rPr>
-        <w:t xml:space="preserve">(string filename) -&gt; </w:t>
-      </w:r>
-      <w:proofErr w:type="spellStart"/>
-      <w:r>
-        <w:rPr>
-          <w:lang w:val="en-US"/>
-        </w:rPr>
-        <w:t>Building.Parse</w:t>
-      </w:r>
-      <w:proofErr w:type="spellEnd"/>
-      <w:r>
-        <w:rPr>
-          <w:lang w:val="en-US"/>
-        </w:rPr>
-        <w:t>(Excel obj) -&gt;</w:t>
-      </w:r>
-      <w:proofErr w:type="spellStart"/>
-      <w:r>
-        <w:rPr>
-          <w:lang w:val="en-US"/>
-        </w:rPr>
-        <w:t>Item.Parse</w:t>
-      </w:r>
-      <w:proofErr w:type="spellEnd"/>
-      <w:r>
-        <w:rPr>
-          <w:lang w:val="en-US"/>
-        </w:rPr>
-        <w:t xml:space="preserve">(Excel obj) -&gt; </w:t>
-      </w:r>
-      <w:proofErr w:type="spellStart"/>
-      <w:r>
-        <w:rPr>
-          <w:lang w:val="en-US"/>
-        </w:rPr>
-        <w:t>Material.Parse</w:t>
-      </w:r>
-      <w:proofErr w:type="spellEnd"/>
-      <w:r>
-        <w:rPr>
-          <w:lang w:val="en-US"/>
-        </w:rPr>
-        <w:t xml:space="preserve">(Excel obj) -&gt; </w:t>
-      </w:r>
-      <w:proofErr w:type="spellStart"/>
-      <w:r>
-        <w:rPr>
-          <w:lang w:val="en-US"/>
-        </w:rPr>
-        <w:t>AbstractItem.Parse</w:t>
-      </w:r>
-      <w:proofErr w:type="spellEnd"/>
-      <w:r>
-        <w:rPr>
-          <w:lang w:val="en-US"/>
-        </w:rPr>
-        <w:t xml:space="preserve">(Excel obj) -&gt; </w:t>
-      </w:r>
-      <w:proofErr w:type="spellStart"/>
-      <w:r>
-        <w:rPr>
-          <w:lang w:val="en-US"/>
-        </w:rPr>
-        <w:t>AbstractObject.Parse</w:t>
-      </w:r>
-      <w:proofErr w:type="spellEnd"/>
-      <w:r>
-        <w:rPr>
-          <w:lang w:val="en-US"/>
-        </w:rPr>
-        <w:t xml:space="preserve">(Excel obj). </w:t>
+        <w:t xml:space="preserve">hildren classes calls parents method “Parse”. So, only the current class knows how to parse themselves. The full call list for Building looks: Building.Load(string filename) -&gt; Building.Parse(Excel obj) -&gt;Item.Parse(Excel obj) -&gt; Material.Parse(Excel obj) -&gt; AbstractItem.Parse(Excel obj) -&gt; AbstractObject.Parse(Excel obj). </w:t>
       </w:r>
     </w:p>
     <w:p>
@@ -5380,21 +5382,7 @@
         <w:rPr>
           <w:lang w:val="en-US"/>
         </w:rPr>
-        <w:t>The same thing happens with Copy(</w:t>
-      </w:r>
-      <w:proofErr w:type="spellStart"/>
-      <w:r>
-        <w:rPr>
-          <w:lang w:val="en-US"/>
-        </w:rPr>
-        <w:t>AbstractIbject</w:t>
-      </w:r>
-      <w:proofErr w:type="spellEnd"/>
-      <w:r>
-        <w:rPr>
-          <w:lang w:val="en-US"/>
-        </w:rPr>
-        <w:t xml:space="preserve"> obj)</w:t>
+        <w:t>The same thing happens with Copy(AbstractIbject obj)</w:t>
       </w:r>
       <w:r>
         <w:rPr>
@@ -5495,35 +5483,7 @@
         <w:rPr>
           <w:lang w:val="en-US"/>
         </w:rPr>
-        <w:t xml:space="preserve">Menus has the next logic: one main menu, which connected with </w:t>
-      </w:r>
-      <w:proofErr w:type="spellStart"/>
-      <w:r>
-        <w:rPr>
-          <w:lang w:val="en-US"/>
-        </w:rPr>
-        <w:t>mainScript</w:t>
-      </w:r>
-      <w:proofErr w:type="spellEnd"/>
-      <w:r>
-        <w:rPr>
-          <w:lang w:val="en-US"/>
-        </w:rPr>
-        <w:t xml:space="preserve"> and holds all submenus. </w:t>
-      </w:r>
-      <w:proofErr w:type="spellStart"/>
-      <w:r>
-        <w:rPr>
-          <w:lang w:val="en-US"/>
-        </w:rPr>
-        <w:t>NetworkManager</w:t>
-      </w:r>
-      <w:proofErr w:type="spellEnd"/>
-      <w:r>
-        <w:rPr>
-          <w:lang w:val="en-US"/>
-        </w:rPr>
-        <w:t xml:space="preserve"> shows only on while answer does not received.  Settings holds Localization object(only one on the game), which contain all localized text data and Save menu(also played Load role) can save/load all game data and implement it.</w:t>
+        <w:t>Menus has the next logic: one main menu, which connected with mainScript and holds all submenus. NetworkManager shows only on while answer does not received.  Settings holds Localization object(only one on the game), which contain all localized text data and Save menu(also played Load role) can save/load all game data and implement it.</w:t>
       </w:r>
     </w:p>
     <w:p>

</xml_diff>